<commit_message>
Caso de uso expandido -  v2
Correção feita pelo Roberto
</commit_message>
<xml_diff>
--- a/P1/Casos de Uso Expandido P1 v2 2015.docx
+++ b/P1/Casos de Uso Expandido P1 v2 2015.docx
@@ -232,14 +232,6 @@
               </w:rPr>
               <w:t xml:space="preserve"> Usuário</w:t>
             </w:r>
-            <w:r>
-              <w:rPr>
-                <w:rFonts w:ascii="Times New Roman" w:hAnsi="Times New Roman" w:cs="Times New Roman"/>
-                <w:sz w:val="24"/>
-                <w:szCs w:val="24"/>
-              </w:rPr>
-              <w:t>(Doador)</w:t>
-            </w:r>
           </w:p>
         </w:tc>
       </w:tr>
@@ -479,6 +471,14 @@
                 <w:szCs w:val="24"/>
               </w:rPr>
               <w:t xml:space="preserve"> RF01</w:t>
+            </w:r>
+            <w:r>
+              <w:rPr>
+                <w:rFonts w:ascii="Times New Roman" w:hAnsi="Times New Roman" w:cs="Times New Roman"/>
+                <w:sz w:val="24"/>
+                <w:szCs w:val="24"/>
+              </w:rPr>
+              <w:t xml:space="preserve"> e RF02</w:t>
             </w:r>
           </w:p>
         </w:tc>
@@ -662,7 +662,7 @@
                 <w:sz w:val="24"/>
                 <w:szCs w:val="24"/>
               </w:rPr>
-              <w:t>Usuário(Doador)</w:t>
+              <w:t>Usuário</w:t>
             </w:r>
           </w:p>
         </w:tc>
@@ -729,7 +729,7 @@
                 <w:sz w:val="24"/>
                 <w:szCs w:val="24"/>
               </w:rPr>
-              <w:t>Usuário(Doador)</w:t>
+              <w:t>Usuário</w:t>
             </w:r>
             <w:r>
               <w:rPr>
@@ -842,7 +842,7 @@
                 <w:sz w:val="24"/>
                 <w:szCs w:val="24"/>
               </w:rPr>
-              <w:t>Usuário(Doador)</w:t>
+              <w:t>Usuário</w:t>
             </w:r>
             <w:r>
               <w:rPr>
@@ -937,15 +937,33 @@
           <w:sz w:val="24"/>
           <w:szCs w:val="24"/>
         </w:rPr>
-        <w:t xml:space="preserve"> não realiza a operação e exibe um alerta informando o </w:t>
-      </w:r>
-      <w:r>
-        <w:rPr>
-          <w:rFonts w:ascii="Times New Roman" w:hAnsi="Times New Roman" w:cs="Times New Roman"/>
-          <w:sz w:val="24"/>
-          <w:szCs w:val="24"/>
-        </w:rPr>
-        <w:t>Usuário(Doador)</w:t>
+        <w:t xml:space="preserve"> não realiza a operação e exibe um alerta informando </w:t>
+      </w:r>
+      <w:proofErr w:type="spellStart"/>
+      <w:r>
+        <w:rPr>
+          <w:rFonts w:ascii="Times New Roman" w:hAnsi="Times New Roman" w:cs="Times New Roman"/>
+          <w:sz w:val="24"/>
+          <w:szCs w:val="24"/>
+        </w:rPr>
+        <w:t>o</w:t>
+      </w:r>
+      <w:proofErr w:type="spellEnd"/>
+      <w:r>
+        <w:rPr>
+          <w:rFonts w:ascii="Times New Roman" w:hAnsi="Times New Roman" w:cs="Times New Roman"/>
+          <w:sz w:val="24"/>
+          <w:szCs w:val="24"/>
+        </w:rPr>
+        <w:t xml:space="preserve"> </w:t>
+      </w:r>
+      <w:r>
+        <w:rPr>
+          <w:rFonts w:ascii="Times New Roman" w:hAnsi="Times New Roman" w:cs="Times New Roman"/>
+          <w:sz w:val="24"/>
+          <w:szCs w:val="24"/>
+        </w:rPr>
+        <w:t>Usuário</w:t>
       </w:r>
       <w:r>
         <w:rPr>
@@ -974,7 +992,23 @@
           <w:sz w:val="24"/>
           <w:szCs w:val="24"/>
         </w:rPr>
-        <w:t xml:space="preserve">3 – O sistema exibe uma mensagem ao Usuário(Doador) que sua idade não </w:t>
+        <w:t>3 – O sistema exibe</w:t>
+      </w:r>
+      <w:r>
+        <w:rPr>
+          <w:rFonts w:ascii="Times New Roman" w:hAnsi="Times New Roman" w:cs="Times New Roman"/>
+          <w:sz w:val="24"/>
+          <w:szCs w:val="24"/>
+        </w:rPr>
+        <w:t xml:space="preserve"> uma mensagem ao Usuário</w:t>
+      </w:r>
+      <w:r>
+        <w:rPr>
+          <w:rFonts w:ascii="Times New Roman" w:hAnsi="Times New Roman" w:cs="Times New Roman"/>
+          <w:sz w:val="24"/>
+          <w:szCs w:val="24"/>
+        </w:rPr>
+        <w:t xml:space="preserve"> que sua idade não </w:t>
       </w:r>
       <w:proofErr w:type="spellStart"/>
       <w:r>
@@ -1031,6 +1065,17 @@
           <w:rFonts w:ascii="Times New Roman" w:hAnsi="Times New Roman" w:cs="Times New Roman"/>
           <w:sz w:val="24"/>
           <w:szCs w:val="24"/>
+        </w:rPr>
+      </w:pPr>
+    </w:p>
+    <w:p>
+      <w:pPr>
+        <w:autoSpaceDE w:val="0"/>
+        <w:autoSpaceDN w:val="0"/>
+        <w:adjustRightInd w:val="0"/>
+        <w:spacing w:after="0" w:line="240" w:lineRule="auto"/>
+        <w:rPr>
+          <w:rFonts w:ascii="Calibri" w:hAnsi="Calibri" w:cs="Calibri"/>
         </w:rPr>
       </w:pPr>
     </w:p>
@@ -1210,22 +1255,6 @@
               </w:rPr>
               <w:t>Usuário</w:t>
             </w:r>
-            <w:r>
-              <w:rPr>
-                <w:rFonts w:ascii="Times New Roman" w:hAnsi="Times New Roman" w:cs="Times New Roman"/>
-                <w:sz w:val="24"/>
-                <w:szCs w:val="24"/>
-              </w:rPr>
-              <w:t>(Doador</w:t>
-            </w:r>
-            <w:r>
-              <w:rPr>
-                <w:rFonts w:ascii="Times New Roman" w:hAnsi="Times New Roman" w:cs="Times New Roman"/>
-                <w:sz w:val="24"/>
-                <w:szCs w:val="24"/>
-              </w:rPr>
-              <w:t>)</w:t>
-            </w:r>
           </w:p>
         </w:tc>
       </w:tr>
@@ -1476,6 +1505,17 @@
         <w:adjustRightInd w:val="0"/>
         <w:spacing w:after="0" w:line="240" w:lineRule="auto"/>
         <w:rPr>
+          <w:rFonts w:ascii="Calibri" w:hAnsi="Calibri" w:cs="Calibri"/>
+        </w:rPr>
+      </w:pPr>
+    </w:p>
+    <w:p>
+      <w:pPr>
+        <w:autoSpaceDE w:val="0"/>
+        <w:autoSpaceDN w:val="0"/>
+        <w:adjustRightInd w:val="0"/>
+        <w:spacing w:after="0" w:line="240" w:lineRule="auto"/>
+        <w:rPr>
           <w:rFonts w:ascii="Times New Roman" w:hAnsi="Times New Roman" w:cs="Times New Roman"/>
           <w:b/>
           <w:bCs/>
@@ -1493,6 +1533,110 @@
         </w:rPr>
         <w:t>Sequência típica de eventos</w:t>
       </w:r>
+    </w:p>
+    <w:p>
+      <w:pPr>
+        <w:autoSpaceDE w:val="0"/>
+        <w:autoSpaceDN w:val="0"/>
+        <w:adjustRightInd w:val="0"/>
+        <w:spacing w:after="0" w:line="240" w:lineRule="auto"/>
+        <w:rPr>
+          <w:rFonts w:ascii="Times New Roman" w:hAnsi="Times New Roman" w:cs="Times New Roman"/>
+          <w:b/>
+          <w:bCs/>
+          <w:sz w:val="26"/>
+          <w:szCs w:val="26"/>
+        </w:rPr>
+      </w:pPr>
+    </w:p>
+    <w:p>
+      <w:pPr>
+        <w:autoSpaceDE w:val="0"/>
+        <w:autoSpaceDN w:val="0"/>
+        <w:adjustRightInd w:val="0"/>
+        <w:spacing w:after="0" w:line="240" w:lineRule="auto"/>
+        <w:rPr>
+          <w:rFonts w:ascii="Times New Roman" w:hAnsi="Times New Roman" w:cs="Times New Roman"/>
+          <w:b/>
+          <w:bCs/>
+          <w:sz w:val="26"/>
+          <w:szCs w:val="26"/>
+        </w:rPr>
+      </w:pPr>
+      <w:proofErr w:type="spellStart"/>
+      <w:r>
+        <w:rPr>
+          <w:rFonts w:ascii="Times New Roman" w:hAnsi="Times New Roman" w:cs="Times New Roman"/>
+          <w:b/>
+          <w:bCs/>
+          <w:sz w:val="26"/>
+          <w:szCs w:val="26"/>
+        </w:rPr>
+        <w:t>Pré</w:t>
+      </w:r>
+      <w:proofErr w:type="spellEnd"/>
+      <w:r>
+        <w:rPr>
+          <w:rFonts w:ascii="Times New Roman" w:hAnsi="Times New Roman" w:cs="Times New Roman"/>
+          <w:b/>
+          <w:bCs/>
+          <w:sz w:val="26"/>
+          <w:szCs w:val="26"/>
+        </w:rPr>
+        <w:t xml:space="preserve"> Condição</w:t>
+      </w:r>
+    </w:p>
+    <w:p>
+      <w:pPr>
+        <w:autoSpaceDE w:val="0"/>
+        <w:autoSpaceDN w:val="0"/>
+        <w:adjustRightInd w:val="0"/>
+        <w:spacing w:after="0" w:line="240" w:lineRule="auto"/>
+        <w:rPr>
+          <w:rFonts w:ascii="Times New Roman" w:hAnsi="Times New Roman" w:cs="Times New Roman"/>
+          <w:b/>
+          <w:bCs/>
+          <w:sz w:val="26"/>
+          <w:szCs w:val="26"/>
+        </w:rPr>
+      </w:pPr>
+    </w:p>
+    <w:p>
+      <w:pPr>
+        <w:autoSpaceDE w:val="0"/>
+        <w:autoSpaceDN w:val="0"/>
+        <w:adjustRightInd w:val="0"/>
+        <w:spacing w:after="0" w:line="240" w:lineRule="auto"/>
+        <w:rPr>
+          <w:rFonts w:ascii="Times New Roman" w:hAnsi="Times New Roman" w:cs="Times New Roman"/>
+          <w:sz w:val="24"/>
+          <w:szCs w:val="24"/>
+          <w:u w:val="single"/>
+        </w:rPr>
+      </w:pPr>
+      <w:r>
+        <w:rPr>
+          <w:rFonts w:ascii="Times New Roman" w:hAnsi="Times New Roman" w:cs="Times New Roman"/>
+          <w:sz w:val="24"/>
+          <w:szCs w:val="24"/>
+        </w:rPr>
+        <w:t>Que já existe dados de um doador.</w:t>
+      </w:r>
+    </w:p>
+    <w:p>
+      <w:pPr>
+        <w:autoSpaceDE w:val="0"/>
+        <w:autoSpaceDN w:val="0"/>
+        <w:adjustRightInd w:val="0"/>
+        <w:spacing w:after="0" w:line="240" w:lineRule="auto"/>
+        <w:rPr>
+          <w:rFonts w:ascii="Times New Roman" w:hAnsi="Times New Roman" w:cs="Times New Roman"/>
+          <w:b/>
+          <w:bCs/>
+          <w:sz w:val="26"/>
+          <w:szCs w:val="26"/>
+        </w:rPr>
+      </w:pPr>
     </w:p>
     <w:p>
       <w:pPr>
@@ -1854,7 +1998,15 @@
                 <w:sz w:val="24"/>
                 <w:szCs w:val="24"/>
               </w:rPr>
-              <w:t xml:space="preserve">histórico do Usuário(Doador) que são </w:t>
+              <w:t>histórico do Usuário</w:t>
+            </w:r>
+            <w:r>
+              <w:rPr>
+                <w:rFonts w:ascii="Times New Roman" w:hAnsi="Times New Roman" w:cs="Times New Roman"/>
+                <w:sz w:val="24"/>
+                <w:szCs w:val="24"/>
+              </w:rPr>
+              <w:t xml:space="preserve"> que são </w:t>
             </w:r>
             <w:r>
               <w:rPr>
@@ -1951,40 +2103,6 @@
           <w:szCs w:val="24"/>
         </w:rPr>
       </w:pPr>
-      <w:r>
-        <w:rPr>
-          <w:rFonts w:ascii="Times New Roman" w:hAnsi="Times New Roman" w:cs="Times New Roman"/>
-          <w:sz w:val="24"/>
-          <w:szCs w:val="24"/>
-        </w:rPr>
-        <w:t xml:space="preserve">3 – </w:t>
-      </w:r>
-      <w:r>
-        <w:rPr>
-          <w:rFonts w:ascii="Times New Roman" w:hAnsi="Times New Roman" w:cs="Times New Roman"/>
-          <w:sz w:val="24"/>
-          <w:szCs w:val="24"/>
-        </w:rPr>
-        <w:t xml:space="preserve">O Sistema informa que este </w:t>
-      </w:r>
-      <w:proofErr w:type="spellStart"/>
-      <w:r>
-        <w:rPr>
-          <w:rFonts w:ascii="Times New Roman" w:hAnsi="Times New Roman" w:cs="Times New Roman"/>
-          <w:sz w:val="24"/>
-          <w:szCs w:val="24"/>
-        </w:rPr>
-        <w:t>numero</w:t>
-      </w:r>
-      <w:proofErr w:type="spellEnd"/>
-      <w:r>
-        <w:rPr>
-          <w:rFonts w:ascii="Times New Roman" w:hAnsi="Times New Roman" w:cs="Times New Roman"/>
-          <w:sz w:val="24"/>
-          <w:szCs w:val="24"/>
-        </w:rPr>
-        <w:t xml:space="preserve"> de documento e/ou código do Doador não existe.</w:t>
-      </w:r>
     </w:p>
     <w:p>
       <w:pPr>
@@ -1994,19 +2112,6 @@
         <w:spacing w:after="0" w:line="240" w:lineRule="auto"/>
         <w:rPr>
           <w:rFonts w:ascii="Times New Roman" w:hAnsi="Times New Roman" w:cs="Times New Roman"/>
-          <w:sz w:val="24"/>
-          <w:szCs w:val="24"/>
-        </w:rPr>
-      </w:pPr>
-    </w:p>
-    <w:p>
-      <w:pPr>
-        <w:autoSpaceDE w:val="0"/>
-        <w:autoSpaceDN w:val="0"/>
-        <w:adjustRightInd w:val="0"/>
-        <w:spacing w:after="0" w:line="240" w:lineRule="auto"/>
-        <w:rPr>
-          <w:rFonts w:ascii="Times New Roman" w:hAnsi="Times New Roman" w:cs="Times New Roman"/>
           <w:color w:val="FF0000"/>
           <w:sz w:val="24"/>
           <w:szCs w:val="24"/>
@@ -2056,7 +2161,17 @@
           <w:sz w:val="24"/>
           <w:szCs w:val="24"/>
         </w:rPr>
-        <w:t xml:space="preserve"> do documento e/ou código do Doador foi uma sugestão do analista, se não aceita que posso alterar sem problemas, porém é importante o Usuário inserir algum dado para que </w:t>
+        <w:t xml:space="preserve"> do documento e/ou código do Doador foi uma sugestão do analista, se não aceita </w:t>
+      </w:r>
+      <w:r>
+        <w:rPr>
+          <w:rFonts w:ascii="Times New Roman" w:hAnsi="Times New Roman" w:cs="Times New Roman"/>
+          <w:color w:val="FF0000"/>
+          <w:sz w:val="24"/>
+          <w:szCs w:val="24"/>
+        </w:rPr>
+        <w:lastRenderedPageBreak/>
+        <w:t xml:space="preserve">que posso alterar sem problemas, porém é importante o Usuário inserir algum dado para que </w:t>
       </w:r>
       <w:proofErr w:type="gramStart"/>
       <w:r>
@@ -2182,7 +2297,6 @@
                 <w:sz w:val="24"/>
                 <w:szCs w:val="24"/>
               </w:rPr>
-              <w:lastRenderedPageBreak/>
               <w:t>Caso de uso</w:t>
             </w:r>
             <w:r>
@@ -2254,14 +2368,6 @@
                 <w:szCs w:val="24"/>
               </w:rPr>
               <w:t>Usuário</w:t>
-            </w:r>
-            <w:r>
-              <w:rPr>
-                <w:rFonts w:ascii="Times New Roman" w:hAnsi="Times New Roman" w:cs="Times New Roman"/>
-                <w:sz w:val="24"/>
-                <w:szCs w:val="24"/>
-              </w:rPr>
-              <w:t>(Doador)</w:t>
             </w:r>
           </w:p>
         </w:tc>
@@ -2794,7 +2900,15 @@
                 <w:sz w:val="24"/>
                 <w:szCs w:val="24"/>
               </w:rPr>
-              <w:t>Usuário(Doador) registrar seus dados de Exame</w:t>
+              <w:t>Usuário</w:t>
+            </w:r>
+            <w:r>
+              <w:rPr>
+                <w:rFonts w:ascii="Times New Roman" w:hAnsi="Times New Roman" w:cs="Times New Roman"/>
+                <w:sz w:val="24"/>
+                <w:szCs w:val="24"/>
+              </w:rPr>
+              <w:t xml:space="preserve"> registrar seus dados de Exame</w:t>
             </w:r>
           </w:p>
         </w:tc>
@@ -2861,7 +2975,15 @@
                 <w:sz w:val="24"/>
                 <w:szCs w:val="24"/>
               </w:rPr>
-              <w:t xml:space="preserve">O Usuário(Doador) insere seus dados no Sistema. Os dados necessários para o registro são </w:t>
+              <w:t>O Usuário</w:t>
+            </w:r>
+            <w:r>
+              <w:rPr>
+                <w:rFonts w:ascii="Times New Roman" w:hAnsi="Times New Roman" w:cs="Times New Roman"/>
+                <w:sz w:val="24"/>
+                <w:szCs w:val="24"/>
+              </w:rPr>
+              <w:t xml:space="preserve"> insere seus dados no Sistema. Os dados necessários para o registro são </w:t>
             </w:r>
             <w:r>
               <w:rPr>
@@ -3275,14 +3397,6 @@
               </w:rPr>
               <w:t>Usuário</w:t>
             </w:r>
-            <w:r>
-              <w:rPr>
-                <w:rFonts w:ascii="Times New Roman" w:hAnsi="Times New Roman" w:cs="Times New Roman"/>
-                <w:sz w:val="24"/>
-                <w:szCs w:val="24"/>
-              </w:rPr>
-              <w:t>(Doador)</w:t>
-            </w:r>
           </w:p>
         </w:tc>
       </w:tr>
@@ -3334,7 +3448,15 @@
                 <w:sz w:val="24"/>
                 <w:szCs w:val="24"/>
               </w:rPr>
-              <w:t>o registro das aptidões do Usuário(Doador)</w:t>
+              <w:t>o registro</w:t>
+            </w:r>
+            <w:r>
+              <w:rPr>
+                <w:rFonts w:ascii="Times New Roman" w:hAnsi="Times New Roman" w:cs="Times New Roman"/>
+                <w:sz w:val="24"/>
+                <w:szCs w:val="24"/>
+              </w:rPr>
+              <w:t xml:space="preserve"> das aptidões do Usuário</w:t>
             </w:r>
           </w:p>
         </w:tc>
@@ -3467,6 +3589,7 @@
                 <w:sz w:val="24"/>
                 <w:szCs w:val="24"/>
               </w:rPr>
+              <w:lastRenderedPageBreak/>
               <w:t>Referências Cruzadas: RF6</w:t>
             </w:r>
           </w:p>
@@ -3567,7 +3690,6 @@
                 <w:sz w:val="28"/>
                 <w:szCs w:val="28"/>
               </w:rPr>
-              <w:lastRenderedPageBreak/>
               <w:t>Ação do Ator</w:t>
             </w:r>
           </w:p>
@@ -3644,7 +3766,23 @@
                 <w:sz w:val="24"/>
                 <w:szCs w:val="24"/>
               </w:rPr>
-              <w:t>1 – Este caso de uso começa com a necessidade do Usuário(Doador) registrar seus dados de Aptidão</w:t>
+              <w:t xml:space="preserve">1 – Este caso de uso começa com </w:t>
+            </w:r>
+            <w:r>
+              <w:rPr>
+                <w:rFonts w:ascii="Times New Roman" w:hAnsi="Times New Roman" w:cs="Times New Roman"/>
+                <w:sz w:val="24"/>
+                <w:szCs w:val="24"/>
+              </w:rPr>
+              <w:t>a necessidade do Usuário</w:t>
+            </w:r>
+            <w:r>
+              <w:rPr>
+                <w:rFonts w:ascii="Times New Roman" w:hAnsi="Times New Roman" w:cs="Times New Roman"/>
+                <w:sz w:val="24"/>
+                <w:szCs w:val="24"/>
+              </w:rPr>
+              <w:t xml:space="preserve"> registrar seus dados de Aptidão</w:t>
             </w:r>
           </w:p>
         </w:tc>
@@ -3711,7 +3849,15 @@
                 <w:sz w:val="24"/>
                 <w:szCs w:val="24"/>
               </w:rPr>
-              <w:t xml:space="preserve">O Usuário(Doador) insere seus dados no Sistema. Os dados necessários para o registro são </w:t>
+              <w:t>O Usuário</w:t>
+            </w:r>
+            <w:r>
+              <w:rPr>
+                <w:rFonts w:ascii="Times New Roman" w:hAnsi="Times New Roman" w:cs="Times New Roman"/>
+                <w:sz w:val="24"/>
+                <w:szCs w:val="24"/>
+              </w:rPr>
+              <w:t xml:space="preserve"> insere seus dados no Sistema. Os dados necessários para o registro são </w:t>
             </w:r>
             <w:r>
               <w:rPr>
@@ -3833,7 +3979,41 @@
           <w:sz w:val="24"/>
           <w:szCs w:val="24"/>
         </w:rPr>
-        <w:t>3 – Caso esteja faltando alguma informação para o registro, o Sistema não realiza a operação e exibe um alerta informando o Usuário(Doador).</w:t>
+        <w:t>3 – Caso esteja faltando alguma informação para o registro, o Sistema não realiza a operação e exibe um ale</w:t>
+      </w:r>
+      <w:r>
+        <w:rPr>
+          <w:rFonts w:ascii="Times New Roman" w:hAnsi="Times New Roman" w:cs="Times New Roman"/>
+          <w:sz w:val="24"/>
+          <w:szCs w:val="24"/>
+        </w:rPr>
+        <w:t xml:space="preserve">rta informando </w:t>
+      </w:r>
+      <w:proofErr w:type="spellStart"/>
+      <w:r>
+        <w:rPr>
+          <w:rFonts w:ascii="Times New Roman" w:hAnsi="Times New Roman" w:cs="Times New Roman"/>
+          <w:sz w:val="24"/>
+          <w:szCs w:val="24"/>
+        </w:rPr>
+        <w:t>o</w:t>
+      </w:r>
+      <w:proofErr w:type="spellEnd"/>
+      <w:r>
+        <w:rPr>
+          <w:rFonts w:ascii="Times New Roman" w:hAnsi="Times New Roman" w:cs="Times New Roman"/>
+          <w:sz w:val="24"/>
+          <w:szCs w:val="24"/>
+        </w:rPr>
+        <w:t xml:space="preserve"> Usuário</w:t>
+      </w:r>
+      <w:r>
+        <w:rPr>
+          <w:rFonts w:ascii="Times New Roman" w:hAnsi="Times New Roman" w:cs="Times New Roman"/>
+          <w:sz w:val="24"/>
+          <w:szCs w:val="24"/>
+        </w:rPr>
+        <w:t>.</w:t>
       </w:r>
     </w:p>
     <w:p>
@@ -4095,7 +4275,15 @@
                 <w:sz w:val="24"/>
                 <w:szCs w:val="24"/>
               </w:rPr>
-              <w:t>registro de bolsas de sangue dos Usuários(Doador)</w:t>
+              <w:t>registro de bolsa</w:t>
+            </w:r>
+            <w:r>
+              <w:rPr>
+                <w:rFonts w:ascii="Times New Roman" w:hAnsi="Times New Roman" w:cs="Times New Roman"/>
+                <w:sz w:val="24"/>
+                <w:szCs w:val="24"/>
+              </w:rPr>
+              <w:t>s de sangue dos Usuários</w:t>
             </w:r>
           </w:p>
         </w:tc>
@@ -4263,6 +4451,17 @@
         <w:adjustRightInd w:val="0"/>
         <w:spacing w:after="0" w:line="240" w:lineRule="auto"/>
         <w:rPr>
+          <w:rFonts w:ascii="Calibri" w:hAnsi="Calibri" w:cs="Calibri"/>
+        </w:rPr>
+      </w:pPr>
+    </w:p>
+    <w:p>
+      <w:pPr>
+        <w:autoSpaceDE w:val="0"/>
+        <w:autoSpaceDN w:val="0"/>
+        <w:adjustRightInd w:val="0"/>
+        <w:spacing w:after="0" w:line="240" w:lineRule="auto"/>
+        <w:rPr>
           <w:rFonts w:ascii="Times New Roman" w:hAnsi="Times New Roman" w:cs="Times New Roman"/>
           <w:b/>
           <w:bCs/>
@@ -4280,6 +4479,122 @@
         </w:rPr>
         <w:t>Sequência típica de eventos</w:t>
       </w:r>
+    </w:p>
+    <w:p>
+      <w:pPr>
+        <w:autoSpaceDE w:val="0"/>
+        <w:autoSpaceDN w:val="0"/>
+        <w:adjustRightInd w:val="0"/>
+        <w:spacing w:after="0" w:line="240" w:lineRule="auto"/>
+        <w:rPr>
+          <w:rFonts w:ascii="Times New Roman" w:hAnsi="Times New Roman" w:cs="Times New Roman"/>
+          <w:b/>
+          <w:bCs/>
+          <w:sz w:val="26"/>
+          <w:szCs w:val="26"/>
+        </w:rPr>
+      </w:pPr>
+    </w:p>
+    <w:p>
+      <w:pPr>
+        <w:autoSpaceDE w:val="0"/>
+        <w:autoSpaceDN w:val="0"/>
+        <w:adjustRightInd w:val="0"/>
+        <w:spacing w:after="0" w:line="240" w:lineRule="auto"/>
+        <w:ind w:firstLine="708"/>
+        <w:rPr>
+          <w:rFonts w:ascii="Times New Roman" w:hAnsi="Times New Roman" w:cs="Times New Roman"/>
+          <w:b/>
+          <w:bCs/>
+          <w:sz w:val="26"/>
+          <w:szCs w:val="26"/>
+        </w:rPr>
+      </w:pPr>
+      <w:proofErr w:type="spellStart"/>
+      <w:r>
+        <w:rPr>
+          <w:rFonts w:ascii="Times New Roman" w:hAnsi="Times New Roman" w:cs="Times New Roman"/>
+          <w:b/>
+          <w:bCs/>
+          <w:sz w:val="26"/>
+          <w:szCs w:val="26"/>
+        </w:rPr>
+        <w:t>Pré</w:t>
+      </w:r>
+      <w:proofErr w:type="spellEnd"/>
+      <w:r>
+        <w:rPr>
+          <w:rFonts w:ascii="Times New Roman" w:hAnsi="Times New Roman" w:cs="Times New Roman"/>
+          <w:b/>
+          <w:bCs/>
+          <w:sz w:val="26"/>
+          <w:szCs w:val="26"/>
+        </w:rPr>
+        <w:t xml:space="preserve"> Condição</w:t>
+      </w:r>
+    </w:p>
+    <w:p>
+      <w:pPr>
+        <w:autoSpaceDE w:val="0"/>
+        <w:autoSpaceDN w:val="0"/>
+        <w:adjustRightInd w:val="0"/>
+        <w:spacing w:after="0" w:line="240" w:lineRule="auto"/>
+        <w:rPr>
+          <w:rFonts w:ascii="Times New Roman" w:hAnsi="Times New Roman" w:cs="Times New Roman"/>
+          <w:b/>
+          <w:bCs/>
+          <w:sz w:val="26"/>
+          <w:szCs w:val="26"/>
+        </w:rPr>
+      </w:pPr>
+    </w:p>
+    <w:p>
+      <w:pPr>
+        <w:autoSpaceDE w:val="0"/>
+        <w:autoSpaceDN w:val="0"/>
+        <w:adjustRightInd w:val="0"/>
+        <w:spacing w:after="0" w:line="240" w:lineRule="auto"/>
+        <w:ind w:firstLine="708"/>
+        <w:rPr>
+          <w:rFonts w:ascii="Times New Roman" w:hAnsi="Times New Roman" w:cs="Times New Roman"/>
+          <w:sz w:val="24"/>
+          <w:szCs w:val="24"/>
+          <w:u w:val="single"/>
+        </w:rPr>
+      </w:pPr>
+      <w:proofErr w:type="gramStart"/>
+      <w:r>
+        <w:rPr>
+          <w:rFonts w:ascii="Times New Roman" w:hAnsi="Times New Roman" w:cs="Times New Roman"/>
+          <w:sz w:val="24"/>
+          <w:szCs w:val="24"/>
+        </w:rPr>
+        <w:t>Exista  doador</w:t>
+      </w:r>
+      <w:proofErr w:type="gramEnd"/>
+      <w:r>
+        <w:rPr>
+          <w:rFonts w:ascii="Times New Roman" w:hAnsi="Times New Roman" w:cs="Times New Roman"/>
+          <w:sz w:val="24"/>
+          <w:szCs w:val="24"/>
+        </w:rPr>
+        <w:t xml:space="preserve"> já cadastrado</w:t>
+      </w:r>
+    </w:p>
+    <w:p>
+      <w:pPr>
+        <w:autoSpaceDE w:val="0"/>
+        <w:autoSpaceDN w:val="0"/>
+        <w:adjustRightInd w:val="0"/>
+        <w:spacing w:after="0" w:line="240" w:lineRule="auto"/>
+        <w:rPr>
+          <w:rFonts w:ascii="Times New Roman" w:hAnsi="Times New Roman" w:cs="Times New Roman"/>
+          <w:b/>
+          <w:bCs/>
+          <w:sz w:val="26"/>
+          <w:szCs w:val="26"/>
+        </w:rPr>
+      </w:pPr>
     </w:p>
     <w:p>
       <w:pPr>
@@ -4547,7 +4862,6 @@
               </w:rPr>
               <w:t xml:space="preserve">o registro e informa que foi inserida com sucesso as bolsas de </w:t>
             </w:r>
-            <w:proofErr w:type="gramStart"/>
             <w:r>
               <w:rPr>
                 <w:rFonts w:ascii="Times New Roman" w:hAnsi="Times New Roman" w:cs="Times New Roman"/>
@@ -4556,15 +4870,6 @@
               </w:rPr>
               <w:t>sangue.</w:t>
             </w:r>
-            <w:r>
-              <w:rPr>
-                <w:rFonts w:ascii="Times New Roman" w:hAnsi="Times New Roman" w:cs="Times New Roman"/>
-                <w:sz w:val="24"/>
-                <w:szCs w:val="24"/>
-              </w:rPr>
-              <w:t>.</w:t>
-            </w:r>
-            <w:proofErr w:type="gramEnd"/>
           </w:p>
         </w:tc>
       </w:tr>
@@ -4599,6 +4904,7 @@
           <w:sz w:val="26"/>
           <w:szCs w:val="26"/>
         </w:rPr>
+        <w:lastRenderedPageBreak/>
         <w:t>Sequência Alternativa:</w:t>
       </w:r>
     </w:p>
@@ -4648,6 +4954,68 @@
         </w:rPr>
         <w:t xml:space="preserve"> de identificação(código) ou nome do doador não foi encontrar e a inserção de bolsas de sangue não foi efetuada com sucesso.</w:t>
       </w:r>
+    </w:p>
+    <w:p>
+      <w:pPr>
+        <w:spacing w:after="0" w:line="240" w:lineRule="auto"/>
+        <w:rPr>
+          <w:rFonts w:ascii="Times New Roman" w:hAnsi="Times New Roman" w:cs="Times New Roman"/>
+          <w:bCs/>
+          <w:sz w:val="24"/>
+          <w:szCs w:val="24"/>
+        </w:rPr>
+      </w:pPr>
+    </w:p>
+    <w:p>
+      <w:pPr>
+        <w:spacing w:after="0" w:line="240" w:lineRule="auto"/>
+        <w:rPr>
+          <w:rFonts w:ascii="Times New Roman" w:hAnsi="Times New Roman" w:cs="Times New Roman"/>
+          <w:bCs/>
+          <w:sz w:val="24"/>
+          <w:szCs w:val="24"/>
+        </w:rPr>
+      </w:pPr>
+      <w:r>
+        <w:rPr>
+          <w:rFonts w:ascii="Times New Roman" w:hAnsi="Times New Roman" w:cs="Times New Roman"/>
+          <w:bCs/>
+          <w:sz w:val="24"/>
+          <w:szCs w:val="24"/>
+        </w:rPr>
+        <w:t xml:space="preserve">3 – O sistema </w:t>
+      </w:r>
+      <w:r>
+        <w:rPr>
+          <w:rFonts w:ascii="Times New Roman" w:hAnsi="Times New Roman" w:cs="Times New Roman"/>
+          <w:bCs/>
+          <w:sz w:val="24"/>
+          <w:szCs w:val="24"/>
+        </w:rPr>
+        <w:t>informa que o usuário não existe</w:t>
+      </w:r>
+    </w:p>
+    <w:p>
+      <w:pPr>
+        <w:spacing w:after="0" w:line="240" w:lineRule="auto"/>
+        <w:rPr>
+          <w:rFonts w:ascii="Times New Roman" w:hAnsi="Times New Roman" w:cs="Times New Roman"/>
+          <w:bCs/>
+          <w:sz w:val="24"/>
+          <w:szCs w:val="24"/>
+        </w:rPr>
+      </w:pPr>
+    </w:p>
+    <w:p>
+      <w:pPr>
+        <w:spacing w:after="0" w:line="240" w:lineRule="auto"/>
+        <w:rPr>
+          <w:rFonts w:ascii="Times New Roman" w:hAnsi="Times New Roman" w:cs="Times New Roman"/>
+          <w:bCs/>
+          <w:sz w:val="24"/>
+          <w:szCs w:val="24"/>
+        </w:rPr>
+      </w:pPr>
     </w:p>
     <w:p>
       <w:pPr>
@@ -4875,7 +5243,6 @@
                 <w:sz w:val="24"/>
                 <w:szCs w:val="24"/>
               </w:rPr>
-              <w:lastRenderedPageBreak/>
               <w:t>Finalidade:</w:t>
             </w:r>
             <w:r>
@@ -5658,17 +6025,28 @@
           <w:sz w:val="24"/>
           <w:szCs w:val="24"/>
         </w:rPr>
-        <w:t xml:space="preserve">Se o sistema </w:t>
-      </w:r>
-      <w:r>
-        <w:rPr>
-          <w:rFonts w:ascii="Times New Roman" w:hAnsi="Times New Roman" w:cs="Times New Roman"/>
-          <w:bCs/>
-          <w:sz w:val="24"/>
-          <w:szCs w:val="24"/>
-        </w:rPr>
-        <w:t>informa que não existe bolsas de sangue neste momento</w:t>
-      </w:r>
+        <w:t xml:space="preserve">Caso não exista bolsas disponível o sistema </w:t>
+      </w:r>
+      <w:r>
+        <w:rPr>
+          <w:rFonts w:ascii="Times New Roman" w:hAnsi="Times New Roman" w:cs="Times New Roman"/>
+          <w:bCs/>
+          <w:sz w:val="24"/>
+          <w:szCs w:val="24"/>
+        </w:rPr>
+        <w:t xml:space="preserve">informa ao usuário que não há mais bolsas </w:t>
+      </w:r>
+      <w:proofErr w:type="gramStart"/>
+      <w:r>
+        <w:rPr>
+          <w:rFonts w:ascii="Times New Roman" w:hAnsi="Times New Roman" w:cs="Times New Roman"/>
+          <w:bCs/>
+          <w:sz w:val="24"/>
+          <w:szCs w:val="24"/>
+        </w:rPr>
+        <w:t>disponíveis..</w:t>
+      </w:r>
+      <w:proofErr w:type="gramEnd"/>
     </w:p>
     <w:p>
       <w:pPr>
@@ -6135,6 +6513,7 @@
           <w:sz w:val="26"/>
           <w:szCs w:val="26"/>
         </w:rPr>
+        <w:lastRenderedPageBreak/>
         <w:t>Sequência típica de eventos</w:t>
       </w:r>
     </w:p>
@@ -6586,65 +6965,92 @@
           <w:sz w:val="24"/>
           <w:szCs w:val="24"/>
         </w:rPr>
-        <w:t xml:space="preserve">O Sistema informa que não há bolsas de sangue disponíveis </w:t>
-      </w:r>
-    </w:p>
-    <w:p>
-      <w:pPr>
-        <w:spacing w:after="0" w:line="240" w:lineRule="auto"/>
-        <w:rPr>
-          <w:rFonts w:ascii="Times New Roman" w:hAnsi="Times New Roman" w:cs="Times New Roman"/>
-          <w:bCs/>
-          <w:sz w:val="24"/>
-          <w:szCs w:val="24"/>
-        </w:rPr>
-      </w:pPr>
-    </w:p>
-    <w:p>
-      <w:pPr>
-        <w:spacing w:after="0" w:line="240" w:lineRule="auto"/>
-        <w:rPr>
-          <w:rFonts w:ascii="Times New Roman" w:hAnsi="Times New Roman" w:cs="Times New Roman"/>
-          <w:bCs/>
-          <w:color w:val="FF0000"/>
-          <w:sz w:val="24"/>
-          <w:szCs w:val="24"/>
-        </w:rPr>
-      </w:pPr>
-      <w:r>
-        <w:rPr>
-          <w:rFonts w:ascii="Times New Roman" w:hAnsi="Times New Roman" w:cs="Times New Roman"/>
-          <w:b/>
-          <w:bCs/>
-          <w:color w:val="FF0000"/>
-          <w:sz w:val="24"/>
-          <w:szCs w:val="24"/>
-        </w:rPr>
-        <w:t>OBS</w:t>
-      </w:r>
-      <w:r>
-        <w:rPr>
-          <w:rFonts w:ascii="Times New Roman" w:hAnsi="Times New Roman" w:cs="Times New Roman"/>
-          <w:bCs/>
-          <w:color w:val="FF0000"/>
-          <w:sz w:val="24"/>
-          <w:szCs w:val="24"/>
-        </w:rPr>
-        <w:t>: Importante seria uma autenticação para que não seja possível qualquer usuário retirar bolsas de sangue</w:t>
-      </w:r>
-    </w:p>
-    <w:p>
-      <w:pPr>
-        <w:spacing w:after="0" w:line="240" w:lineRule="auto"/>
-        <w:rPr>
-          <w:rFonts w:ascii="Times New Roman" w:hAnsi="Times New Roman" w:cs="Times New Roman"/>
-          <w:bCs/>
-          <w:sz w:val="24"/>
-          <w:szCs w:val="24"/>
-        </w:rPr>
-      </w:pPr>
+        <w:t>O s</w:t>
+      </w:r>
+      <w:r>
+        <w:rPr>
+          <w:rFonts w:ascii="Times New Roman" w:hAnsi="Times New Roman" w:cs="Times New Roman"/>
+          <w:bCs/>
+          <w:sz w:val="24"/>
+          <w:szCs w:val="24"/>
+        </w:rPr>
+        <w:t>istema informa que não há bolsas de sangue disponíveis</w:t>
+      </w:r>
+      <w:r>
+        <w:rPr>
+          <w:rFonts w:ascii="Times New Roman" w:hAnsi="Times New Roman" w:cs="Times New Roman"/>
+          <w:bCs/>
+          <w:sz w:val="24"/>
+          <w:szCs w:val="24"/>
+        </w:rPr>
+        <w:t>, caso não haja</w:t>
+      </w:r>
       <w:bookmarkStart w:id="1" w:name="_GoBack"/>
       <w:bookmarkEnd w:id="1"/>
+      <w:r>
+        <w:rPr>
+          <w:rFonts w:ascii="Times New Roman" w:hAnsi="Times New Roman" w:cs="Times New Roman"/>
+          <w:bCs/>
+          <w:sz w:val="24"/>
+          <w:szCs w:val="24"/>
+        </w:rPr>
+        <w:t xml:space="preserve"> </w:t>
+      </w:r>
+    </w:p>
+    <w:p>
+      <w:pPr>
+        <w:spacing w:after="0" w:line="240" w:lineRule="auto"/>
+        <w:rPr>
+          <w:rFonts w:ascii="Times New Roman" w:hAnsi="Times New Roman" w:cs="Times New Roman"/>
+          <w:bCs/>
+          <w:sz w:val="24"/>
+          <w:szCs w:val="24"/>
+        </w:rPr>
+      </w:pPr>
+    </w:p>
+    <w:p>
+      <w:pPr>
+        <w:spacing w:after="0" w:line="240" w:lineRule="auto"/>
+        <w:rPr>
+          <w:rFonts w:ascii="Times New Roman" w:hAnsi="Times New Roman" w:cs="Times New Roman"/>
+          <w:bCs/>
+          <w:color w:val="FF0000"/>
+          <w:sz w:val="24"/>
+          <w:szCs w:val="24"/>
+        </w:rPr>
+      </w:pPr>
+      <w:r>
+        <w:rPr>
+          <w:rFonts w:ascii="Times New Roman" w:hAnsi="Times New Roman" w:cs="Times New Roman"/>
+          <w:b/>
+          <w:bCs/>
+          <w:color w:val="FF0000"/>
+          <w:sz w:val="24"/>
+          <w:szCs w:val="24"/>
+        </w:rPr>
+        <w:t>OBS</w:t>
+      </w:r>
+      <w:r>
+        <w:rPr>
+          <w:rFonts w:ascii="Times New Roman" w:hAnsi="Times New Roman" w:cs="Times New Roman"/>
+          <w:bCs/>
+          <w:color w:val="FF0000"/>
+          <w:sz w:val="24"/>
+          <w:szCs w:val="24"/>
+        </w:rPr>
+        <w:t>: Importante seria uma autenticação para que não seja possível qualquer usuário retirar bolsas de sangue</w:t>
+      </w:r>
+    </w:p>
+    <w:p>
+      <w:pPr>
+        <w:spacing w:after="0" w:line="240" w:lineRule="auto"/>
+        <w:rPr>
+          <w:rFonts w:ascii="Times New Roman" w:hAnsi="Times New Roman" w:cs="Times New Roman"/>
+          <w:bCs/>
+          <w:sz w:val="24"/>
+          <w:szCs w:val="24"/>
+        </w:rPr>
+      </w:pPr>
     </w:p>
     <w:sectPr>
       <w:pgSz w:w="12240" w:h="15840"/>
@@ -7369,7 +7775,7 @@
 </file>
 
 <file path=customXml/itemProps1.xml><?xml version="1.0" encoding="utf-8"?>
-<ds:datastoreItem xmlns:ds="http://schemas.openxmlformats.org/officeDocument/2006/customXml" ds:itemID="{86C2FC0D-8D32-4E80-8299-910940DC18BA}">
+<ds:datastoreItem xmlns:ds="http://schemas.openxmlformats.org/officeDocument/2006/customXml" ds:itemID="{82A24B2F-7F1A-40A8-B203-F37E0B361CC5}">
   <ds:schemaRefs>
     <ds:schemaRef ds:uri="http://schemas.openxmlformats.org/officeDocument/2006/bibliography"/>
   </ds:schemaRefs>

</xml_diff>